<commit_message>
ya esporta en word
</commit_message>
<xml_diff>
--- a/Gestion_de_Cursos/Archivos_importados/2024/2-2024/formato_de_hojas_membretadas_para_reconocimientos/formato_(Version_3).docx
+++ b/Gestion_de_Cursos/Archivos_importados/2024/2-2024/formato_de_hojas_membretadas_para_reconocimientos/formato_(Version_3).docx
@@ -162,14 +162,14 @@
                         </a:ln>
                         <a:extLst>
                           <a:ext uri="{909E8E84-426E-40dd-AFC4-6F175D3DCCD1}">
-                            <a14:hiddenFill xmlns:a14="http://schemas.microsoft.com/office/drawing/2010/main" xmlns:w="http://schemas.openxmlformats.org/wordprocessingml/2006/main" xmlns:w10="urn:schemas-microsoft-com:office:word" xmlns:v="urn:schemas-microsoft-com:vml" xmlns:o="urn:schemas-microsoft-com:office:office" xmlns="" xmlns:mv="urn:schemas-microsoft-com:mac:vml" xmlns:mo="http://schemas.microsoft.com/office/mac/office/2008/main">
+                            <a14:hiddenFill xmlns:mo="http://schemas.microsoft.com/office/mac/office/2008/main" xmlns:mv="urn:schemas-microsoft-com:mac:vml" xmlns="" xmlns:o="urn:schemas-microsoft-com:office:office" xmlns:v="urn:schemas-microsoft-com:vml" xmlns:w10="urn:schemas-microsoft-com:office:word" xmlns:w="http://schemas.openxmlformats.org/wordprocessingml/2006/main" xmlns:a14="http://schemas.microsoft.com/office/drawing/2010/main">
                               <a:solidFill>
                                 <a:srgbClr val="FFFFFF"/>
                               </a:solidFill>
                             </a14:hiddenFill>
                           </a:ext>
                           <a:ext uri="{91240B29-F687-4f45-9708-019B960494DF}">
-                            <a14:hiddenLine xmlns:a14="http://schemas.microsoft.com/office/drawing/2010/main" xmlns:w="http://schemas.openxmlformats.org/wordprocessingml/2006/main" xmlns:w10="urn:schemas-microsoft-com:office:word" xmlns:v="urn:schemas-microsoft-com:vml" xmlns:o="urn:schemas-microsoft-com:office:office" xmlns="" xmlns:mv="urn:schemas-microsoft-com:mac:vml" xmlns:mo="http://schemas.microsoft.com/office/mac/office/2008/main" w="9525">
+                            <a14:hiddenLine xmlns:mo="http://schemas.microsoft.com/office/mac/office/2008/main" xmlns:mv="urn:schemas-microsoft-com:mac:vml" xmlns="" xmlns:o="urn:schemas-microsoft-com:office:office" xmlns:v="urn:schemas-microsoft-com:vml" xmlns:w10="urn:schemas-microsoft-com:office:word" xmlns:w="http://schemas.openxmlformats.org/wordprocessingml/2006/main" xmlns:a14="http://schemas.microsoft.com/office/drawing/2010/main" w="9525">
                               <a:solidFill>
                                 <a:srgbClr val="000000"/>
                               </a:solidFill>
@@ -649,14 +649,14 @@
                         </a:ln>
                         <a:extLst>
                           <a:ext uri="{909E8E84-426E-40dd-AFC4-6F175D3DCCD1}">
-                            <a14:hiddenFill xmlns:a14="http://schemas.microsoft.com/office/drawing/2010/main" xmlns:w="http://schemas.openxmlformats.org/wordprocessingml/2006/main" xmlns:w10="urn:schemas-microsoft-com:office:word" xmlns:v="urn:schemas-microsoft-com:vml" xmlns:o="urn:schemas-microsoft-com:office:office" xmlns:mv="urn:schemas-microsoft-com:mac:vml" xmlns:mo="http://schemas.microsoft.com/office/mac/office/2008/main" xmlns="">
+                            <a14:hiddenFill xmlns="" xmlns:mo="http://schemas.microsoft.com/office/mac/office/2008/main" xmlns:mv="urn:schemas-microsoft-com:mac:vml" xmlns:o="urn:schemas-microsoft-com:office:office" xmlns:v="urn:schemas-microsoft-com:vml" xmlns:w10="urn:schemas-microsoft-com:office:word" xmlns:w="http://schemas.openxmlformats.org/wordprocessingml/2006/main" xmlns:a14="http://schemas.microsoft.com/office/drawing/2010/main">
                               <a:solidFill>
                                 <a:srgbClr val="FFFFFF"/>
                               </a:solidFill>
                             </a14:hiddenFill>
                           </a:ext>
                           <a:ext uri="{91240B29-F687-4f45-9708-019B960494DF}">
-                            <a14:hiddenLine xmlns:a14="http://schemas.microsoft.com/office/drawing/2010/main" xmlns:w="http://schemas.openxmlformats.org/wordprocessingml/2006/main" xmlns:w10="urn:schemas-microsoft-com:office:word" xmlns:v="urn:schemas-microsoft-com:vml" xmlns:o="urn:schemas-microsoft-com:office:office" xmlns:mv="urn:schemas-microsoft-com:mac:vml" xmlns:mo="http://schemas.microsoft.com/office/mac/office/2008/main" xmlns="" w="9525">
+                            <a14:hiddenLine xmlns="" xmlns:mo="http://schemas.microsoft.com/office/mac/office/2008/main" xmlns:mv="urn:schemas-microsoft-com:mac:vml" xmlns:o="urn:schemas-microsoft-com:office:office" xmlns:v="urn:schemas-microsoft-com:vml" xmlns:w10="urn:schemas-microsoft-com:office:word" xmlns:w="http://schemas.openxmlformats.org/wordprocessingml/2006/main" xmlns:a14="http://schemas.microsoft.com/office/drawing/2010/main" w="9525">
                               <a:solidFill>
                                 <a:srgbClr val="000000"/>
                               </a:solidFill>
@@ -1078,14 +1078,14 @@
                         </a:ln>
                         <a:extLst>
                           <a:ext uri="{909E8E84-426E-40dd-AFC4-6F175D3DCCD1}">
-                            <a14:hiddenFill xmlns:a14="http://schemas.microsoft.com/office/drawing/2010/main" xmlns:w="http://schemas.openxmlformats.org/wordprocessingml/2006/main" xmlns:w10="urn:schemas-microsoft-com:office:word" xmlns:v="urn:schemas-microsoft-com:vml" xmlns:o="urn:schemas-microsoft-com:office:office" xmlns="" xmlns:mv="urn:schemas-microsoft-com:mac:vml" xmlns:mo="http://schemas.microsoft.com/office/mac/office/2008/main">
+                            <a14:hiddenFill xmlns:mo="http://schemas.microsoft.com/office/mac/office/2008/main" xmlns:mv="urn:schemas-microsoft-com:mac:vml" xmlns="" xmlns:o="urn:schemas-microsoft-com:office:office" xmlns:v="urn:schemas-microsoft-com:vml" xmlns:w10="urn:schemas-microsoft-com:office:word" xmlns:w="http://schemas.openxmlformats.org/wordprocessingml/2006/main" xmlns:a14="http://schemas.microsoft.com/office/drawing/2010/main">
                               <a:solidFill>
                                 <a:srgbClr val="FFFFFF"/>
                               </a:solidFill>
                             </a14:hiddenFill>
                           </a:ext>
                           <a:ext uri="{91240B29-F687-4f45-9708-019B960494DF}">
-                            <a14:hiddenLine xmlns:a14="http://schemas.microsoft.com/office/drawing/2010/main" xmlns:w="http://schemas.openxmlformats.org/wordprocessingml/2006/main" xmlns:w10="urn:schemas-microsoft-com:office:word" xmlns:v="urn:schemas-microsoft-com:vml" xmlns:o="urn:schemas-microsoft-com:office:office" xmlns="" xmlns:mv="urn:schemas-microsoft-com:mac:vml" xmlns:mo="http://schemas.microsoft.com/office/mac/office/2008/main" w="9525">
+                            <a14:hiddenLine xmlns:mo="http://schemas.microsoft.com/office/mac/office/2008/main" xmlns:mv="urn:schemas-microsoft-com:mac:vml" xmlns="" xmlns:o="urn:schemas-microsoft-com:office:office" xmlns:v="urn:schemas-microsoft-com:vml" xmlns:w10="urn:schemas-microsoft-com:office:word" xmlns:w="http://schemas.openxmlformats.org/wordprocessingml/2006/main" xmlns:a14="http://schemas.microsoft.com/office/drawing/2010/main" w="9525">
                               <a:solidFill>
                                 <a:srgbClr val="000000"/>
                               </a:solidFill>
@@ -1258,14 +1258,14 @@
                         </a:ln>
                         <a:extLst>
                           <a:ext uri="{909E8E84-426E-40dd-AFC4-6F175D3DCCD1}">
-                            <a14:hiddenFill xmlns:a14="http://schemas.microsoft.com/office/drawing/2010/main" xmlns:w="http://schemas.openxmlformats.org/wordprocessingml/2006/main" xmlns:w10="urn:schemas-microsoft-com:office:word" xmlns:v="urn:schemas-microsoft-com:vml" xmlns:o="urn:schemas-microsoft-com:office:office" xmlns="" xmlns:mv="urn:schemas-microsoft-com:mac:vml" xmlns:mo="http://schemas.microsoft.com/office/mac/office/2008/main">
+                            <a14:hiddenFill xmlns:mo="http://schemas.microsoft.com/office/mac/office/2008/main" xmlns:mv="urn:schemas-microsoft-com:mac:vml" xmlns="" xmlns:o="urn:schemas-microsoft-com:office:office" xmlns:v="urn:schemas-microsoft-com:vml" xmlns:w10="urn:schemas-microsoft-com:office:word" xmlns:w="http://schemas.openxmlformats.org/wordprocessingml/2006/main" xmlns:a14="http://schemas.microsoft.com/office/drawing/2010/main">
                               <a:solidFill>
                                 <a:srgbClr val="FFFFFF"/>
                               </a:solidFill>
                             </a14:hiddenFill>
                           </a:ext>
                           <a:ext uri="{91240B29-F687-4f45-9708-019B960494DF}">
-                            <a14:hiddenLine xmlns:a14="http://schemas.microsoft.com/office/drawing/2010/main" xmlns:w="http://schemas.openxmlformats.org/wordprocessingml/2006/main" xmlns:w10="urn:schemas-microsoft-com:office:word" xmlns:v="urn:schemas-microsoft-com:vml" xmlns:o="urn:schemas-microsoft-com:office:office" xmlns="" xmlns:mv="urn:schemas-microsoft-com:mac:vml" xmlns:mo="http://schemas.microsoft.com/office/mac/office/2008/main" w="9525">
+                            <a14:hiddenLine xmlns:mo="http://schemas.microsoft.com/office/mac/office/2008/main" xmlns:mv="urn:schemas-microsoft-com:mac:vml" xmlns="" xmlns:o="urn:schemas-microsoft-com:office:office" xmlns:v="urn:schemas-microsoft-com:vml" xmlns:w10="urn:schemas-microsoft-com:office:word" xmlns:w="http://schemas.openxmlformats.org/wordprocessingml/2006/main" xmlns:a14="http://schemas.microsoft.com/office/drawing/2010/main" w="9525">
                               <a:solidFill>
                                 <a:srgbClr val="000000"/>
                               </a:solidFill>
@@ -1519,14 +1519,14 @@
                         </a:ln>
                         <a:extLst>
                           <a:ext uri="{909E8E84-426E-40dd-AFC4-6F175D3DCCD1}">
-                            <a14:hiddenFill xmlns:mo="http://schemas.microsoft.com/office/mac/office/2008/main" xmlns:mv="urn:schemas-microsoft-com:mac:vml" xmlns="" xmlns:o="urn:schemas-microsoft-com:office:office" xmlns:v="urn:schemas-microsoft-com:vml" xmlns:w10="urn:schemas-microsoft-com:office:word" xmlns:w="http://schemas.openxmlformats.org/wordprocessingml/2006/main" xmlns:a14="http://schemas.microsoft.com/office/drawing/2010/main">
+                            <a14:hiddenFill xmlns:a14="http://schemas.microsoft.com/office/drawing/2010/main" xmlns:w="http://schemas.openxmlformats.org/wordprocessingml/2006/main" xmlns:w10="urn:schemas-microsoft-com:office:word" xmlns:v="urn:schemas-microsoft-com:vml" xmlns:o="urn:schemas-microsoft-com:office:office" xmlns="" xmlns:mv="urn:schemas-microsoft-com:mac:vml" xmlns:mo="http://schemas.microsoft.com/office/mac/office/2008/main">
                               <a:solidFill>
                                 <a:srgbClr val="FFFFFF"/>
                               </a:solidFill>
                             </a14:hiddenFill>
                           </a:ext>
                           <a:ext uri="{91240B29-F687-4f45-9708-019B960494DF}">
-                            <a14:hiddenLine xmlns:mo="http://schemas.microsoft.com/office/mac/office/2008/main" xmlns:mv="urn:schemas-microsoft-com:mac:vml" xmlns="" xmlns:o="urn:schemas-microsoft-com:office:office" xmlns:v="urn:schemas-microsoft-com:vml" xmlns:w10="urn:schemas-microsoft-com:office:word" xmlns:w="http://schemas.openxmlformats.org/wordprocessingml/2006/main" xmlns:a14="http://schemas.microsoft.com/office/drawing/2010/main" w="9525">
+                            <a14:hiddenLine xmlns:a14="http://schemas.microsoft.com/office/drawing/2010/main" xmlns:w="http://schemas.openxmlformats.org/wordprocessingml/2006/main" xmlns:w10="urn:schemas-microsoft-com:office:word" xmlns:v="urn:schemas-microsoft-com:vml" xmlns:o="urn:schemas-microsoft-com:office:office" xmlns="" xmlns:mv="urn:schemas-microsoft-com:mac:vml" xmlns:mo="http://schemas.microsoft.com/office/mac/office/2008/main" w="9525">
                               <a:solidFill>
                                 <a:srgbClr val="000000"/>
                               </a:solidFill>
@@ -1678,9 +1678,8 @@
           <w:szCs w:val="36"/>
           <w:lang w:val="es-ES"/>
         </w:rPr>
-        <w:t>{</w:t>
+        <w:t xml:space="preserve">       </w:t>
       </w:r>
-      <w:proofErr w:type="spellStart"/>
       <w:r>
         <w:rPr>
           <w:rFonts w:ascii="Montserrat Extra Bold" w:hAnsi="Montserrat Extra Bold"/>
@@ -1691,8 +1690,9 @@
           <w:szCs w:val="36"/>
           <w:lang w:val="es-ES"/>
         </w:rPr>
-        <w:t>n</w:t>
+        <w:t>{</w:t>
       </w:r>
+      <w:proofErr w:type="spellStart"/>
       <w:r>
         <w:rPr>
           <w:rFonts w:ascii="Montserrat Extra Bold" w:hAnsi="Montserrat Extra Bold"/>
@@ -1703,9 +1703,8 @@
           <w:szCs w:val="36"/>
           <w:lang w:val="es-ES"/>
         </w:rPr>
-        <w:t>ombreCurso</w:t>
+        <w:t>n</w:t>
       </w:r>
-      <w:proofErr w:type="spellEnd"/>
       <w:r>
         <w:rPr>
           <w:rFonts w:ascii="Montserrat Extra Bold" w:hAnsi="Montserrat Extra Bold"/>
@@ -1716,11 +1715,25 @@
           <w:szCs w:val="36"/>
           <w:lang w:val="es-ES"/>
         </w:rPr>
+        <w:t>ombreCurso</w:t>
+      </w:r>
+      <w:proofErr w:type="spellEnd"/>
+      <w:r>
+        <w:rPr>
+          <w:rFonts w:ascii="Montserrat Extra Bold" w:hAnsi="Montserrat Extra Bold"/>
+          <w:b/>
+          <w:bCs/>
+          <w:color w:val="FF0000"/>
+          <w:sz w:val="36"/>
+          <w:szCs w:val="36"/>
+          <w:lang w:val="es-ES"/>
+        </w:rPr>
         <w:t>}</w:t>
       </w:r>
     </w:p>
     <w:p>
       <w:pPr>
+        <w:ind w:left="1134" w:right="1469"/>
         <w:jc w:val="center"/>
         <w:rPr>
           <w:rFonts w:ascii="Montserrat Extra Bold" w:hAnsi="Montserrat Extra Bold"/>
@@ -1736,20 +1749,13 @@
     <w:p>
       <w:pPr>
         <w:ind w:left="1134" w:right="902"/>
+        <w:jc w:val="center"/>
         <w:rPr>
           <w:rFonts w:ascii="Montserrat" w:hAnsi="Montserrat"/>
           <w:sz w:val="22"/>
           <w:szCs w:val="22"/>
         </w:rPr>
       </w:pPr>
-      <w:r>
-        <w:rPr>
-          <w:rFonts w:ascii="Montserrat" w:hAnsi="Montserrat"/>
-          <w:sz w:val="22"/>
-          <w:szCs w:val="22"/>
-        </w:rPr>
-        <w:t xml:space="preserve"> </w:t>
-      </w:r>
       <w:r>
         <w:rPr>
           <w:rFonts w:ascii="Montserrat" w:hAnsi="Montserrat"/>
@@ -1774,16 +1780,19 @@
           <w:sz w:val="22"/>
           <w:szCs w:val="22"/>
         </w:rPr>
-        <w:t>},</w:t>
+        <w:t>}</w:t>
       </w:r>
-      <w:r>
+    </w:p>
+    <w:p>
+      <w:pPr>
+        <w:ind w:left="1134" w:right="902"/>
+        <w:jc w:val="center"/>
         <w:rPr>
           <w:rFonts w:ascii="Montserrat" w:hAnsi="Montserrat"/>
           <w:sz w:val="22"/>
           <w:szCs w:val="22"/>
         </w:rPr>
-        <w:t xml:space="preserve"> </w:t>
-      </w:r>
+      </w:pPr>
       <w:r>
         <w:rPr>
           <w:rFonts w:ascii="Montserrat" w:hAnsi="Montserrat"/>
@@ -1829,15 +1838,15 @@
         <mc:AlternateContent>
           <mc:Choice Requires="wps">
             <w:drawing>
-              <wp:anchor distT="0" distB="0" distL="114300" distR="114300" simplePos="0" relativeHeight="251670528" behindDoc="0" locked="0" layoutInCell="1" allowOverlap="1" wp14:anchorId="4C0FE89E" wp14:editId="5F6B97A2">
+              <wp:anchor distT="0" distB="0" distL="114300" distR="114300" simplePos="0" relativeHeight="251670528" behindDoc="0" locked="0" layoutInCell="1" allowOverlap="1" wp14:anchorId="4C0FE89E" wp14:editId="57B7F66F">
                 <wp:simplePos x="0" y="0"/>
                 <wp:positionH relativeFrom="column">
-                  <wp:posOffset>1371600</wp:posOffset>
+                  <wp:posOffset>10885</wp:posOffset>
                 </wp:positionH>
                 <wp:positionV relativeFrom="paragraph">
-                  <wp:posOffset>129540</wp:posOffset>
+                  <wp:posOffset>130629</wp:posOffset>
                 </wp:positionV>
-                <wp:extent cx="5196840" cy="320040"/>
+                <wp:extent cx="7752443" cy="320040"/>
                 <wp:effectExtent l="0" t="0" r="0" b="3810"/>
                 <wp:wrapNone/>
                 <wp:docPr id="1358735038" name="Text Box 7"/>
@@ -1853,7 +1862,7 @@
                       <wps:spPr bwMode="auto">
                         <a:xfrm>
                           <a:off x="0" y="0"/>
-                          <a:ext cx="5196840" cy="320040"/>
+                          <a:ext cx="7752443" cy="320040"/>
                         </a:xfrm>
                         <a:prstGeom prst="rect">
                           <a:avLst/>
@@ -1864,14 +1873,14 @@
                         </a:ln>
                         <a:extLst>
                           <a:ext uri="{909E8E84-426E-40dd-AFC4-6F175D3DCCD1}">
-                            <a14:hiddenFill xmlns:mo="http://schemas.microsoft.com/office/mac/office/2008/main" xmlns:mv="urn:schemas-microsoft-com:mac:vml" xmlns="" xmlns:o="urn:schemas-microsoft-com:office:office" xmlns:v="urn:schemas-microsoft-com:vml" xmlns:w10="urn:schemas-microsoft-com:office:word" xmlns:w="http://schemas.openxmlformats.org/wordprocessingml/2006/main" xmlns:a14="http://schemas.microsoft.com/office/drawing/2010/main">
+                            <a14:hiddenFill xmlns:a14="http://schemas.microsoft.com/office/drawing/2010/main" xmlns:w="http://schemas.openxmlformats.org/wordprocessingml/2006/main" xmlns:w10="urn:schemas-microsoft-com:office:word" xmlns:v="urn:schemas-microsoft-com:vml" xmlns:o="urn:schemas-microsoft-com:office:office" xmlns="" xmlns:mv="urn:schemas-microsoft-com:mac:vml" xmlns:mo="http://schemas.microsoft.com/office/mac/office/2008/main">
                               <a:solidFill>
                                 <a:srgbClr val="FFFFFF"/>
                               </a:solidFill>
                             </a14:hiddenFill>
                           </a:ext>
                           <a:ext uri="{91240B29-F687-4f45-9708-019B960494DF}">
-                            <a14:hiddenLine xmlns:mo="http://schemas.microsoft.com/office/mac/office/2008/main" xmlns:mv="urn:schemas-microsoft-com:mac:vml" xmlns="" xmlns:o="urn:schemas-microsoft-com:office:office" xmlns:v="urn:schemas-microsoft-com:vml" xmlns:w10="urn:schemas-microsoft-com:office:word" xmlns:w="http://schemas.openxmlformats.org/wordprocessingml/2006/main" xmlns:a14="http://schemas.microsoft.com/office/drawing/2010/main" w="9525">
+                            <a14:hiddenLine xmlns:a14="http://schemas.microsoft.com/office/drawing/2010/main" xmlns:w="http://schemas.openxmlformats.org/wordprocessingml/2006/main" xmlns:w10="urn:schemas-microsoft-com:office:word" xmlns:v="urn:schemas-microsoft-com:vml" xmlns:o="urn:schemas-microsoft-com:office:office" xmlns="" xmlns:mv="urn:schemas-microsoft-com:mac:vml" xmlns:mo="http://schemas.microsoft.com/office/mac/office/2008/main" w="9525">
                               <a:solidFill>
                                 <a:srgbClr val="000000"/>
                               </a:solidFill>
@@ -1934,7 +1943,11 @@
           </mc:Choice>
           <mc:Fallback>
             <w:pict>
-              <v:shape w14:anchorId="4C0FE89E" id="_x0000_s1031" type="#_x0000_t202" style="position:absolute;left:0;text-align:left;margin-left:108pt;margin-top:10.2pt;width:409.2pt;height:25.2pt;z-index:251670528;visibility:visible;mso-wrap-style:square;mso-width-percent:0;mso-height-percent:0;mso-wrap-distance-left:9pt;mso-wrap-distance-top:0;mso-wrap-distance-right:9pt;mso-wrap-distance-bottom:0;mso-position-horizontal:absolute;mso-position-horizontal-relative:text;mso-position-vertical:absolute;mso-position-vertical-relative:text;mso-width-percent:0;mso-height-percent:0;mso-width-relative:margin;mso-height-relative:margin;v-text-anchor:top" o:gfxdata="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" filled="f" stroked="f">
+              <v:shapetype w14:anchorId="4C0FE89E" id="_x0000_t202" coordsize="21600,21600" o:spt="202" path="m,l,21600r21600,l21600,xe">
+                <v:stroke joinstyle="miter"/>
+                <v:path gradientshapeok="t" o:connecttype="rect"/>
+              </v:shapetype>
+              <v:shape id="_x0000_s1031" type="#_x0000_t202" style="position:absolute;left:0;text-align:left;margin-left:.85pt;margin-top:10.3pt;width:610.45pt;height:25.2pt;z-index:251670528;visibility:visible;mso-wrap-style:square;mso-width-percent:0;mso-height-percent:0;mso-wrap-distance-left:9pt;mso-wrap-distance-top:0;mso-wrap-distance-right:9pt;mso-wrap-distance-bottom:0;mso-position-horizontal:absolute;mso-position-horizontal-relative:text;mso-position-vertical:absolute;mso-position-vertical-relative:text;mso-width-percent:0;mso-height-percent:0;mso-width-relative:margin;mso-height-relative:margin;v-text-anchor:top" o:gfxdata="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" filled="f" stroked="f">
                 <v:textbox>
                   <w:txbxContent>
                     <w:p>
@@ -2140,14 +2153,14 @@
                         </a:ln>
                         <a:extLst>
                           <a:ext uri="{909E8E84-426E-40dd-AFC4-6F175D3DCCD1}">
-                            <a14:hiddenFill xmlns:a14="http://schemas.microsoft.com/office/drawing/2010/main" xmlns:w="http://schemas.openxmlformats.org/wordprocessingml/2006/main" xmlns:w10="urn:schemas-microsoft-com:office:word" xmlns:v="urn:schemas-microsoft-com:vml" xmlns:o="urn:schemas-microsoft-com:office:office" xmlns="" xmlns:mv="urn:schemas-microsoft-com:mac:vml" xmlns:mo="http://schemas.microsoft.com/office/mac/office/2008/main">
+                            <a14:hiddenFill xmlns:mo="http://schemas.microsoft.com/office/mac/office/2008/main" xmlns:mv="urn:schemas-microsoft-com:mac:vml" xmlns="" xmlns:o="urn:schemas-microsoft-com:office:office" xmlns:v="urn:schemas-microsoft-com:vml" xmlns:w10="urn:schemas-microsoft-com:office:word" xmlns:w="http://schemas.openxmlformats.org/wordprocessingml/2006/main" xmlns:a14="http://schemas.microsoft.com/office/drawing/2010/main">
                               <a:solidFill>
                                 <a:srgbClr val="FFFFFF"/>
                               </a:solidFill>
                             </a14:hiddenFill>
                           </a:ext>
                           <a:ext uri="{91240B29-F687-4f45-9708-019B960494DF}">
-                            <a14:hiddenLine xmlns:a14="http://schemas.microsoft.com/office/drawing/2010/main" xmlns:w="http://schemas.openxmlformats.org/wordprocessingml/2006/main" xmlns:w10="urn:schemas-microsoft-com:office:word" xmlns:v="urn:schemas-microsoft-com:vml" xmlns:o="urn:schemas-microsoft-com:office:office" xmlns="" xmlns:mv="urn:schemas-microsoft-com:mac:vml" xmlns:mo="http://schemas.microsoft.com/office/mac/office/2008/main" w="9525">
+                            <a14:hiddenLine xmlns:mo="http://schemas.microsoft.com/office/mac/office/2008/main" xmlns:mv="urn:schemas-microsoft-com:mac:vml" xmlns="" xmlns:o="urn:schemas-microsoft-com:office:office" xmlns:v="urn:schemas-microsoft-com:vml" xmlns:w10="urn:schemas-microsoft-com:office:word" xmlns:w="http://schemas.openxmlformats.org/wordprocessingml/2006/main" xmlns:a14="http://schemas.microsoft.com/office/drawing/2010/main" w="9525">
                               <a:solidFill>
                                 <a:srgbClr val="000000"/>
                               </a:solidFill>
@@ -3059,14 +3072,14 @@
                       </a:ln>
                       <a:extLst>
                         <a:ext uri="{909E8E84-426E-40dd-AFC4-6F175D3DCCD1}">
-                          <a14:hiddenFill xmlns:a14="http://schemas.microsoft.com/office/drawing/2010/main" xmlns:w="http://schemas.openxmlformats.org/wordprocessingml/2006/main" xmlns:w10="urn:schemas-microsoft-com:office:word" xmlns:v="urn:schemas-microsoft-com:vml" xmlns:o="urn:schemas-microsoft-com:office:office" xmlns="" xmlns:mv="urn:schemas-microsoft-com:mac:vml" xmlns:mo="http://schemas.microsoft.com/office/mac/office/2008/main">
+                          <a14:hiddenFill xmlns:mo="http://schemas.microsoft.com/office/mac/office/2008/main" xmlns:mv="urn:schemas-microsoft-com:mac:vml" xmlns="" xmlns:o="urn:schemas-microsoft-com:office:office" xmlns:v="urn:schemas-microsoft-com:vml" xmlns:w10="urn:schemas-microsoft-com:office:word" xmlns:w="http://schemas.openxmlformats.org/wordprocessingml/2006/main" xmlns:a14="http://schemas.microsoft.com/office/drawing/2010/main">
                             <a:solidFill>
                               <a:srgbClr val="FFFFFF"/>
                             </a:solidFill>
                           </a14:hiddenFill>
                         </a:ext>
                         <a:ext uri="{91240B29-F687-4f45-9708-019B960494DF}">
-                          <a14:hiddenLine xmlns:a14="http://schemas.microsoft.com/office/drawing/2010/main" xmlns:w="http://schemas.openxmlformats.org/wordprocessingml/2006/main" xmlns:w10="urn:schemas-microsoft-com:office:word" xmlns:v="urn:schemas-microsoft-com:vml" xmlns:o="urn:schemas-microsoft-com:office:office" xmlns="" xmlns:mv="urn:schemas-microsoft-com:mac:vml" xmlns:mo="http://schemas.microsoft.com/office/mac/office/2008/main" w="9525">
+                          <a14:hiddenLine xmlns:mo="http://schemas.microsoft.com/office/mac/office/2008/main" xmlns:mv="urn:schemas-microsoft-com:mac:vml" xmlns="" xmlns:o="urn:schemas-microsoft-com:office:office" xmlns:v="urn:schemas-microsoft-com:vml" xmlns:w10="urn:schemas-microsoft-com:office:word" xmlns:w="http://schemas.openxmlformats.org/wordprocessingml/2006/main" xmlns:a14="http://schemas.microsoft.com/office/drawing/2010/main" w="9525">
                             <a:solidFill>
                               <a:srgbClr val="000000"/>
                             </a:solidFill>

</xml_diff>

<commit_message>
Correcion de detalles de los check, radio butones, y del formato para exportar a word
</commit_message>
<xml_diff>
--- a/Gestion_de_Cursos/Archivos_importados/2024/2-2024/formato_de_hojas_membretadas_para_reconocimientos/formato_(Version_3).docx
+++ b/Gestion_de_Cursos/Archivos_importados/2024/2-2024/formato_de_hojas_membretadas_para_reconocimientos/formato_(Version_3).docx
@@ -162,14 +162,14 @@
                         </a:ln>
                         <a:extLst>
                           <a:ext uri="{909E8E84-426E-40dd-AFC4-6F175D3DCCD1}">
-                            <a14:hiddenFill xmlns:mo="http://schemas.microsoft.com/office/mac/office/2008/main" xmlns:mv="urn:schemas-microsoft-com:mac:vml" xmlns="" xmlns:o="urn:schemas-microsoft-com:office:office" xmlns:v="urn:schemas-microsoft-com:vml" xmlns:w10="urn:schemas-microsoft-com:office:word" xmlns:w="http://schemas.openxmlformats.org/wordprocessingml/2006/main" xmlns:a14="http://schemas.microsoft.com/office/drawing/2010/main">
+                            <a14:hiddenFill xmlns:a14="http://schemas.microsoft.com/office/drawing/2010/main" xmlns:w="http://schemas.openxmlformats.org/wordprocessingml/2006/main" xmlns:w10="urn:schemas-microsoft-com:office:word" xmlns:v="urn:schemas-microsoft-com:vml" xmlns:o="urn:schemas-microsoft-com:office:office" xmlns="" xmlns:mv="urn:schemas-microsoft-com:mac:vml" xmlns:mo="http://schemas.microsoft.com/office/mac/office/2008/main">
                               <a:solidFill>
                                 <a:srgbClr val="FFFFFF"/>
                               </a:solidFill>
                             </a14:hiddenFill>
                           </a:ext>
                           <a:ext uri="{91240B29-F687-4f45-9708-019B960494DF}">
-                            <a14:hiddenLine xmlns:mo="http://schemas.microsoft.com/office/mac/office/2008/main" xmlns:mv="urn:schemas-microsoft-com:mac:vml" xmlns="" xmlns:o="urn:schemas-microsoft-com:office:office" xmlns:v="urn:schemas-microsoft-com:vml" xmlns:w10="urn:schemas-microsoft-com:office:word" xmlns:w="http://schemas.openxmlformats.org/wordprocessingml/2006/main" xmlns:a14="http://schemas.microsoft.com/office/drawing/2010/main" w="9525">
+                            <a14:hiddenLine xmlns:a14="http://schemas.microsoft.com/office/drawing/2010/main" xmlns:w="http://schemas.openxmlformats.org/wordprocessingml/2006/main" xmlns:w10="urn:schemas-microsoft-com:office:word" xmlns:v="urn:schemas-microsoft-com:vml" xmlns:o="urn:schemas-microsoft-com:office:office" xmlns="" xmlns:mv="urn:schemas-microsoft-com:mac:vml" xmlns:mo="http://schemas.microsoft.com/office/mac/office/2008/main" w="9525">
                               <a:solidFill>
                                 <a:srgbClr val="000000"/>
                               </a:solidFill>
@@ -603,14 +603,14 @@
                         </a:ln>
                         <a:extLst>
                           <a:ext uri="{909E8E84-426E-40dd-AFC4-6F175D3DCCD1}">
-                            <a14:hiddenFill xmlns="" xmlns:mo="http://schemas.microsoft.com/office/mac/office/2008/main" xmlns:mv="urn:schemas-microsoft-com:mac:vml" xmlns:o="urn:schemas-microsoft-com:office:office" xmlns:v="urn:schemas-microsoft-com:vml" xmlns:w10="urn:schemas-microsoft-com:office:word" xmlns:w="http://schemas.openxmlformats.org/wordprocessingml/2006/main" xmlns:a14="http://schemas.microsoft.com/office/drawing/2010/main">
+                            <a14:hiddenFill xmlns:a14="http://schemas.microsoft.com/office/drawing/2010/main" xmlns:w="http://schemas.openxmlformats.org/wordprocessingml/2006/main" xmlns:w10="urn:schemas-microsoft-com:office:word" xmlns:v="urn:schemas-microsoft-com:vml" xmlns:o="urn:schemas-microsoft-com:office:office" xmlns:mv="urn:schemas-microsoft-com:mac:vml" xmlns:mo="http://schemas.microsoft.com/office/mac/office/2008/main" xmlns="">
                               <a:solidFill>
                                 <a:srgbClr val="FFFFFF"/>
                               </a:solidFill>
                             </a14:hiddenFill>
                           </a:ext>
                           <a:ext uri="{91240B29-F687-4f45-9708-019B960494DF}">
-                            <a14:hiddenLine xmlns="" xmlns:mo="http://schemas.microsoft.com/office/mac/office/2008/main" xmlns:mv="urn:schemas-microsoft-com:mac:vml" xmlns:o="urn:schemas-microsoft-com:office:office" xmlns:v="urn:schemas-microsoft-com:vml" xmlns:w10="urn:schemas-microsoft-com:office:word" xmlns:w="http://schemas.openxmlformats.org/wordprocessingml/2006/main" xmlns:a14="http://schemas.microsoft.com/office/drawing/2010/main" w="9525">
+                            <a14:hiddenLine xmlns:a14="http://schemas.microsoft.com/office/drawing/2010/main" xmlns:w="http://schemas.openxmlformats.org/wordprocessingml/2006/main" xmlns:w10="urn:schemas-microsoft-com:office:word" xmlns:v="urn:schemas-microsoft-com:vml" xmlns:o="urn:schemas-microsoft-com:office:office" xmlns:mv="urn:schemas-microsoft-com:mac:vml" xmlns:mo="http://schemas.microsoft.com/office/mac/office/2008/main" xmlns="" w="9525">
                               <a:solidFill>
                                 <a:srgbClr val="000000"/>
                               </a:solidFill>
@@ -1032,14 +1032,14 @@
                         </a:ln>
                         <a:extLst>
                           <a:ext uri="{909E8E84-426E-40dd-AFC4-6F175D3DCCD1}">
-                            <a14:hiddenFill xmlns:mo="http://schemas.microsoft.com/office/mac/office/2008/main" xmlns:mv="urn:schemas-microsoft-com:mac:vml" xmlns="" xmlns:o="urn:schemas-microsoft-com:office:office" xmlns:v="urn:schemas-microsoft-com:vml" xmlns:w10="urn:schemas-microsoft-com:office:word" xmlns:w="http://schemas.openxmlformats.org/wordprocessingml/2006/main" xmlns:a14="http://schemas.microsoft.com/office/drawing/2010/main">
+                            <a14:hiddenFill xmlns:a14="http://schemas.microsoft.com/office/drawing/2010/main" xmlns:w="http://schemas.openxmlformats.org/wordprocessingml/2006/main" xmlns:w10="urn:schemas-microsoft-com:office:word" xmlns:v="urn:schemas-microsoft-com:vml" xmlns:o="urn:schemas-microsoft-com:office:office" xmlns="" xmlns:mv="urn:schemas-microsoft-com:mac:vml" xmlns:mo="http://schemas.microsoft.com/office/mac/office/2008/main">
                               <a:solidFill>
                                 <a:srgbClr val="FFFFFF"/>
                               </a:solidFill>
                             </a14:hiddenFill>
                           </a:ext>
                           <a:ext uri="{91240B29-F687-4f45-9708-019B960494DF}">
-                            <a14:hiddenLine xmlns:mo="http://schemas.microsoft.com/office/mac/office/2008/main" xmlns:mv="urn:schemas-microsoft-com:mac:vml" xmlns="" xmlns:o="urn:schemas-microsoft-com:office:office" xmlns:v="urn:schemas-microsoft-com:vml" xmlns:w10="urn:schemas-microsoft-com:office:word" xmlns:w="http://schemas.openxmlformats.org/wordprocessingml/2006/main" xmlns:a14="http://schemas.microsoft.com/office/drawing/2010/main" w="9525">
+                            <a14:hiddenLine xmlns:a14="http://schemas.microsoft.com/office/drawing/2010/main" xmlns:w="http://schemas.openxmlformats.org/wordprocessingml/2006/main" xmlns:w10="urn:schemas-microsoft-com:office:word" xmlns:v="urn:schemas-microsoft-com:vml" xmlns:o="urn:schemas-microsoft-com:office:office" xmlns="" xmlns:mv="urn:schemas-microsoft-com:mac:vml" xmlns:mo="http://schemas.microsoft.com/office/mac/office/2008/main" w="9525">
                               <a:solidFill>
                                 <a:srgbClr val="000000"/>
                               </a:solidFill>
@@ -1212,14 +1212,14 @@
                         </a:ln>
                         <a:extLst>
                           <a:ext uri="{909E8E84-426E-40dd-AFC4-6F175D3DCCD1}">
-                            <a14:hiddenFill xmlns:mo="http://schemas.microsoft.com/office/mac/office/2008/main" xmlns:mv="urn:schemas-microsoft-com:mac:vml" xmlns="" xmlns:o="urn:schemas-microsoft-com:office:office" xmlns:v="urn:schemas-microsoft-com:vml" xmlns:w10="urn:schemas-microsoft-com:office:word" xmlns:w="http://schemas.openxmlformats.org/wordprocessingml/2006/main" xmlns:a14="http://schemas.microsoft.com/office/drawing/2010/main">
+                            <a14:hiddenFill xmlns:a14="http://schemas.microsoft.com/office/drawing/2010/main" xmlns:w="http://schemas.openxmlformats.org/wordprocessingml/2006/main" xmlns:w10="urn:schemas-microsoft-com:office:word" xmlns:v="urn:schemas-microsoft-com:vml" xmlns:o="urn:schemas-microsoft-com:office:office" xmlns="" xmlns:mv="urn:schemas-microsoft-com:mac:vml" xmlns:mo="http://schemas.microsoft.com/office/mac/office/2008/main">
                               <a:solidFill>
                                 <a:srgbClr val="FFFFFF"/>
                               </a:solidFill>
                             </a14:hiddenFill>
                           </a:ext>
                           <a:ext uri="{91240B29-F687-4f45-9708-019B960494DF}">
-                            <a14:hiddenLine xmlns:mo="http://schemas.microsoft.com/office/mac/office/2008/main" xmlns:mv="urn:schemas-microsoft-com:mac:vml" xmlns="" xmlns:o="urn:schemas-microsoft-com:office:office" xmlns:v="urn:schemas-microsoft-com:vml" xmlns:w10="urn:schemas-microsoft-com:office:word" xmlns:w="http://schemas.openxmlformats.org/wordprocessingml/2006/main" xmlns:a14="http://schemas.microsoft.com/office/drawing/2010/main" w="9525">
+                            <a14:hiddenLine xmlns:a14="http://schemas.microsoft.com/office/drawing/2010/main" xmlns:w="http://schemas.openxmlformats.org/wordprocessingml/2006/main" xmlns:w10="urn:schemas-microsoft-com:office:word" xmlns:v="urn:schemas-microsoft-com:vml" xmlns:o="urn:schemas-microsoft-com:office:office" xmlns="" xmlns:mv="urn:schemas-microsoft-com:mac:vml" xmlns:mo="http://schemas.microsoft.com/office/mac/office/2008/main" w="9525">
                               <a:solidFill>
                                 <a:srgbClr val="000000"/>
                               </a:solidFill>
@@ -1373,6 +1373,9 @@
         <w:jc w:val="center"/>
         <w:rPr>
           <w:rFonts w:ascii="Adobe Caslon Pro" w:hAnsi="Adobe Caslon Pro"/>
+          <w:b/>
+          <w:bCs/>
+          <w:color w:val="595959" w:themeColor="text1" w:themeTint="A6"/>
           <w:sz w:val="16"/>
           <w:szCs w:val="16"/>
         </w:rPr>
@@ -1380,6 +1383,9 @@
       <w:r>
         <w:rPr>
           <w:rFonts w:ascii="Montserrat Extra Bold" w:hAnsi="Montserrat Extra Bold"/>
+          <w:b/>
+          <w:bCs/>
+          <w:color w:val="595959" w:themeColor="text1" w:themeTint="A6"/>
           <w:sz w:val="48"/>
           <w:szCs w:val="48"/>
         </w:rPr>
@@ -1389,6 +1395,9 @@
       <w:r>
         <w:rPr>
           <w:rFonts w:ascii="Montserrat Extra Bold" w:hAnsi="Montserrat Extra Bold"/>
+          <w:b/>
+          <w:bCs/>
+          <w:color w:val="595959" w:themeColor="text1" w:themeTint="A6"/>
           <w:sz w:val="48"/>
           <w:szCs w:val="48"/>
         </w:rPr>
@@ -1398,6 +1407,9 @@
       <w:r>
         <w:rPr>
           <w:rFonts w:ascii="Montserrat Extra Bold" w:hAnsi="Montserrat Extra Bold"/>
+          <w:b/>
+          <w:bCs/>
+          <w:color w:val="595959" w:themeColor="text1" w:themeTint="A6"/>
           <w:sz w:val="48"/>
           <w:szCs w:val="48"/>
         </w:rPr>
@@ -1473,14 +1485,14 @@
                         </a:ln>
                         <a:extLst>
                           <a:ext uri="{909E8E84-426E-40dd-AFC4-6F175D3DCCD1}">
-                            <a14:hiddenFill xmlns:a14="http://schemas.microsoft.com/office/drawing/2010/main" xmlns:w="http://schemas.openxmlformats.org/wordprocessingml/2006/main" xmlns:w10="urn:schemas-microsoft-com:office:word" xmlns:v="urn:schemas-microsoft-com:vml" xmlns:o="urn:schemas-microsoft-com:office:office" xmlns="" xmlns:mv="urn:schemas-microsoft-com:mac:vml" xmlns:mo="http://schemas.microsoft.com/office/mac/office/2008/main">
+                            <a14:hiddenFill xmlns:mo="http://schemas.microsoft.com/office/mac/office/2008/main" xmlns:mv="urn:schemas-microsoft-com:mac:vml" xmlns="" xmlns:o="urn:schemas-microsoft-com:office:office" xmlns:v="urn:schemas-microsoft-com:vml" xmlns:w10="urn:schemas-microsoft-com:office:word" xmlns:w="http://schemas.openxmlformats.org/wordprocessingml/2006/main" xmlns:a14="http://schemas.microsoft.com/office/drawing/2010/main">
                               <a:solidFill>
                                 <a:srgbClr val="FFFFFF"/>
                               </a:solidFill>
                             </a14:hiddenFill>
                           </a:ext>
                           <a:ext uri="{91240B29-F687-4f45-9708-019B960494DF}">
-                            <a14:hiddenLine xmlns:a14="http://schemas.microsoft.com/office/drawing/2010/main" xmlns:w="http://schemas.openxmlformats.org/wordprocessingml/2006/main" xmlns:w10="urn:schemas-microsoft-com:office:word" xmlns:v="urn:schemas-microsoft-com:vml" xmlns:o="urn:schemas-microsoft-com:office:office" xmlns="" xmlns:mv="urn:schemas-microsoft-com:mac:vml" xmlns:mo="http://schemas.microsoft.com/office/mac/office/2008/main" w="9525">
+                            <a14:hiddenLine xmlns:mo="http://schemas.microsoft.com/office/mac/office/2008/main" xmlns:mv="urn:schemas-microsoft-com:mac:vml" xmlns="" xmlns:o="urn:schemas-microsoft-com:office:office" xmlns:v="urn:schemas-microsoft-com:vml" xmlns:w10="urn:schemas-microsoft-com:office:word" xmlns:w="http://schemas.openxmlformats.org/wordprocessingml/2006/main" xmlns:a14="http://schemas.microsoft.com/office/drawing/2010/main" w="9525">
                               <a:solidFill>
                                 <a:srgbClr val="000000"/>
                               </a:solidFill>
@@ -1616,7 +1628,6 @@
           <w:rFonts w:ascii="Montserrat Extra Bold" w:hAnsi="Montserrat Extra Bold"/>
           <w:b/>
           <w:bCs/>
-          <w:color w:val="FF0000"/>
           <w:sz w:val="36"/>
           <w:szCs w:val="36"/>
           <w:lang w:val="es-ES"/>
@@ -1627,62 +1638,97 @@
           <w:rFonts w:ascii="Montserrat Extra Bold" w:hAnsi="Montserrat Extra Bold"/>
           <w:b/>
           <w:bCs/>
-          <w:color w:val="FF0000"/>
           <w:sz w:val="36"/>
           <w:szCs w:val="36"/>
           <w:lang w:val="es-ES"/>
         </w:rPr>
-        <w:t xml:space="preserve">   </w:t>
+        <w:t xml:space="preserve">  </w:t>
       </w:r>
       <w:r>
         <w:rPr>
           <w:rFonts w:ascii="Montserrat Extra Bold" w:hAnsi="Montserrat Extra Bold"/>
           <w:b/>
           <w:bCs/>
-          <w:color w:val="FF0000"/>
+          <w:color w:val="595959" w:themeColor="text1" w:themeTint="A6"/>
           <w:sz w:val="36"/>
           <w:szCs w:val="36"/>
           <w:lang w:val="es-ES"/>
         </w:rPr>
-        <w:t>{</w:t>
-      </w:r>
-      <w:proofErr w:type="spellStart"/>
+        <w:t xml:space="preserve"> </w:t>
+      </w:r>
       <w:r>
         <w:rPr>
           <w:rFonts w:ascii="Montserrat Extra Bold" w:hAnsi="Montserrat Extra Bold"/>
           <w:b/>
           <w:bCs/>
-          <w:color w:val="FF0000"/>
+          <w:color w:val="595959" w:themeColor="text1" w:themeTint="A6"/>
           <w:sz w:val="36"/>
           <w:szCs w:val="36"/>
           <w:lang w:val="es-ES"/>
         </w:rPr>
-        <w:t>n</w:t>
+        <w:t>“</w:t>
       </w:r>
       <w:r>
         <w:rPr>
           <w:rFonts w:ascii="Montserrat Extra Bold" w:hAnsi="Montserrat Extra Bold"/>
           <w:b/>
           <w:bCs/>
-          <w:color w:val="FF0000"/>
+          <w:color w:val="595959" w:themeColor="text1" w:themeTint="A6"/>
           <w:sz w:val="36"/>
           <w:szCs w:val="36"/>
           <w:lang w:val="es-ES"/>
         </w:rPr>
-        <w:t>ombreCurso</w:t>
-      </w:r>
-      <w:proofErr w:type="spellEnd"/>
+        <w:t>{</w:t>
+      </w:r>
+      <w:proofErr w:type="spellStart"/>
       <w:r>
         <w:rPr>
           <w:rFonts w:ascii="Montserrat Extra Bold" w:hAnsi="Montserrat Extra Bold"/>
           <w:b/>
           <w:bCs/>
-          <w:color w:val="FF0000"/>
+          <w:color w:val="595959" w:themeColor="text1" w:themeTint="A6"/>
           <w:sz w:val="36"/>
           <w:szCs w:val="36"/>
           <w:lang w:val="es-ES"/>
         </w:rPr>
+        <w:t>n</w:t>
+      </w:r>
+      <w:r>
+        <w:rPr>
+          <w:rFonts w:ascii="Montserrat Extra Bold" w:hAnsi="Montserrat Extra Bold"/>
+          <w:b/>
+          <w:bCs/>
+          <w:color w:val="595959" w:themeColor="text1" w:themeTint="A6"/>
+          <w:sz w:val="36"/>
+          <w:szCs w:val="36"/>
+          <w:lang w:val="es-ES"/>
+        </w:rPr>
+        <w:t>ombreCurso</w:t>
+      </w:r>
+      <w:proofErr w:type="spellEnd"/>
+      <w:r>
+        <w:rPr>
+          <w:rFonts w:ascii="Montserrat Extra Bold" w:hAnsi="Montserrat Extra Bold"/>
+          <w:b/>
+          <w:bCs/>
+          <w:color w:val="595959" w:themeColor="text1" w:themeTint="A6"/>
+          <w:sz w:val="36"/>
+          <w:szCs w:val="36"/>
+          <w:lang w:val="es-ES"/>
+        </w:rPr>
         <w:t>}</w:t>
+      </w:r>
+      <w:r>
+        <w:rPr>
+          <w:rFonts w:ascii="Montserrat Extra Bold" w:hAnsi="Montserrat Extra Bold"/>
+          <w:b/>
+          <w:bCs/>
+          <w:color w:val="595959" w:themeColor="text1" w:themeTint="A6"/>
+          <w:sz w:val="36"/>
+          <w:szCs w:val="36"/>
+          <w:lang w:val="es-ES"/>
+        </w:rPr>
+        <w:t>”</w:t>
       </w:r>
     </w:p>
     <w:p>
@@ -1827,14 +1873,14 @@
                         </a:ln>
                         <a:extLst>
                           <a:ext uri="{909E8E84-426E-40dd-AFC4-6F175D3DCCD1}">
-                            <a14:hiddenFill xmlns:a14="http://schemas.microsoft.com/office/drawing/2010/main" xmlns:w="http://schemas.openxmlformats.org/wordprocessingml/2006/main" xmlns:w10="urn:schemas-microsoft-com:office:word" xmlns:v="urn:schemas-microsoft-com:vml" xmlns:o="urn:schemas-microsoft-com:office:office" xmlns="" xmlns:mv="urn:schemas-microsoft-com:mac:vml" xmlns:mo="http://schemas.microsoft.com/office/mac/office/2008/main">
+                            <a14:hiddenFill xmlns:mo="http://schemas.microsoft.com/office/mac/office/2008/main" xmlns:mv="urn:schemas-microsoft-com:mac:vml" xmlns="" xmlns:o="urn:schemas-microsoft-com:office:office" xmlns:v="urn:schemas-microsoft-com:vml" xmlns:w10="urn:schemas-microsoft-com:office:word" xmlns:w="http://schemas.openxmlformats.org/wordprocessingml/2006/main" xmlns:a14="http://schemas.microsoft.com/office/drawing/2010/main">
                               <a:solidFill>
                                 <a:srgbClr val="FFFFFF"/>
                               </a:solidFill>
                             </a14:hiddenFill>
                           </a:ext>
                           <a:ext uri="{91240B29-F687-4f45-9708-019B960494DF}">
-                            <a14:hiddenLine xmlns:a14="http://schemas.microsoft.com/office/drawing/2010/main" xmlns:w="http://schemas.openxmlformats.org/wordprocessingml/2006/main" xmlns:w10="urn:schemas-microsoft-com:office:word" xmlns:v="urn:schemas-microsoft-com:vml" xmlns:o="urn:schemas-microsoft-com:office:office" xmlns="" xmlns:mv="urn:schemas-microsoft-com:mac:vml" xmlns:mo="http://schemas.microsoft.com/office/mac/office/2008/main" w="9525">
+                            <a14:hiddenLine xmlns:mo="http://schemas.microsoft.com/office/mac/office/2008/main" xmlns:mv="urn:schemas-microsoft-com:mac:vml" xmlns="" xmlns:o="urn:schemas-microsoft-com:office:office" xmlns:v="urn:schemas-microsoft-com:vml" xmlns:w10="urn:schemas-microsoft-com:office:word" xmlns:w="http://schemas.openxmlformats.org/wordprocessingml/2006/main" xmlns:a14="http://schemas.microsoft.com/office/drawing/2010/main" w="9525">
                               <a:solidFill>
                                 <a:srgbClr val="000000"/>
                               </a:solidFill>
@@ -2038,30 +2084,6 @@
           <w:szCs w:val="16"/>
         </w:rPr>
       </w:pPr>
-    </w:p>
-    <w:p>
-      <w:pPr>
-        <w:rPr>
-          <w:rFonts w:ascii="Adobe Caslon Pro" w:hAnsi="Adobe Caslon Pro"/>
-          <w:sz w:val="16"/>
-          <w:szCs w:val="16"/>
-        </w:rPr>
-      </w:pPr>
-    </w:p>
-    <w:p>
-      <w:pPr>
-        <w:ind w:left="1134" w:right="1469"/>
-        <w:jc w:val="center"/>
-        <w:rPr>
-          <w:rFonts w:ascii="Montserrat Extra Bold" w:hAnsi="Montserrat Extra Bold"/>
-          <w:b/>
-          <w:bCs/>
-          <w:color w:val="FF0000"/>
-          <w:sz w:val="36"/>
-          <w:szCs w:val="36"/>
-          <w:lang w:val="es-ES"/>
-        </w:rPr>
-      </w:pPr>
       <w:r>
         <w:rPr>
           <w:noProof/>
@@ -2070,15 +2092,15 @@
         <mc:AlternateContent>
           <mc:Choice Requires="wps">
             <w:drawing>
-              <wp:anchor distT="0" distB="0" distL="114300" distR="114300" simplePos="0" relativeHeight="251509760" behindDoc="0" locked="0" layoutInCell="1" allowOverlap="1" wp14:anchorId="3313643E" wp14:editId="3A473CBB">
+              <wp:anchor distT="0" distB="0" distL="114300" distR="114300" simplePos="0" relativeHeight="251509760" behindDoc="0" locked="0" layoutInCell="1" allowOverlap="1" wp14:anchorId="3313643E" wp14:editId="06897FEE">
                 <wp:simplePos x="0" y="0"/>
                 <wp:positionH relativeFrom="margin">
-                  <wp:align>center</wp:align>
+                  <wp:posOffset>245745</wp:posOffset>
                 </wp:positionH>
                 <wp:positionV relativeFrom="paragraph">
-                  <wp:posOffset>1644650</wp:posOffset>
+                  <wp:posOffset>3810</wp:posOffset>
                 </wp:positionV>
-                <wp:extent cx="7432906" cy="318654"/>
+                <wp:extent cx="7432675" cy="318135"/>
                 <wp:effectExtent l="0" t="0" r="0" b="5715"/>
                 <wp:wrapNone/>
                 <wp:docPr id="7" name="Text Box 11"/>
@@ -2094,7 +2116,7 @@
                       <wps:spPr bwMode="auto">
                         <a:xfrm>
                           <a:off x="0" y="0"/>
-                          <a:ext cx="7432906" cy="318654"/>
+                          <a:ext cx="7432675" cy="318135"/>
                         </a:xfrm>
                         <a:prstGeom prst="rect">
                           <a:avLst/>
@@ -2105,14 +2127,14 @@
                         </a:ln>
                         <a:extLst>
                           <a:ext uri="{909E8E84-426E-40dd-AFC4-6F175D3DCCD1}">
-                            <a14:hiddenFill xmlns:mo="http://schemas.microsoft.com/office/mac/office/2008/main" xmlns:mv="urn:schemas-microsoft-com:mac:vml" xmlns="" xmlns:o="urn:schemas-microsoft-com:office:office" xmlns:v="urn:schemas-microsoft-com:vml" xmlns:w10="urn:schemas-microsoft-com:office:word" xmlns:w="http://schemas.openxmlformats.org/wordprocessingml/2006/main" xmlns:a14="http://schemas.microsoft.com/office/drawing/2010/main">
+                            <a14:hiddenFill xmlns:a14="http://schemas.microsoft.com/office/drawing/2010/main" xmlns:w="http://schemas.openxmlformats.org/wordprocessingml/2006/main" xmlns:w10="urn:schemas-microsoft-com:office:word" xmlns:v="urn:schemas-microsoft-com:vml" xmlns:o="urn:schemas-microsoft-com:office:office" xmlns="" xmlns:mv="urn:schemas-microsoft-com:mac:vml" xmlns:mo="http://schemas.microsoft.com/office/mac/office/2008/main">
                               <a:solidFill>
                                 <a:srgbClr val="FFFFFF"/>
                               </a:solidFill>
                             </a14:hiddenFill>
                           </a:ext>
                           <a:ext uri="{91240B29-F687-4f45-9708-019B960494DF}">
-                            <a14:hiddenLine xmlns:mo="http://schemas.microsoft.com/office/mac/office/2008/main" xmlns:mv="urn:schemas-microsoft-com:mac:vml" xmlns="" xmlns:o="urn:schemas-microsoft-com:office:office" xmlns:v="urn:schemas-microsoft-com:vml" xmlns:w10="urn:schemas-microsoft-com:office:word" xmlns:w="http://schemas.openxmlformats.org/wordprocessingml/2006/main" xmlns:a14="http://schemas.microsoft.com/office/drawing/2010/main" w="9525">
+                            <a14:hiddenLine xmlns:a14="http://schemas.microsoft.com/office/drawing/2010/main" xmlns:w="http://schemas.openxmlformats.org/wordprocessingml/2006/main" xmlns:w10="urn:schemas-microsoft-com:office:word" xmlns:v="urn:schemas-microsoft-com:vml" xmlns:o="urn:schemas-microsoft-com:office:office" xmlns="" xmlns:mv="urn:schemas-microsoft-com:mac:vml" xmlns:mo="http://schemas.microsoft.com/office/mac/office/2008/main" w="9525">
                               <a:solidFill>
                                 <a:srgbClr val="000000"/>
                               </a:solidFill>
@@ -2218,7 +2240,11 @@
           </mc:Choice>
           <mc:Fallback>
             <w:pict>
-              <v:shape w14:anchorId="3313643E" id="Text Box 11" o:spid="_x0000_s1032" type="#_x0000_t202" style="position:absolute;left:0;text-align:left;margin-left:0;margin-top:129.5pt;width:585.25pt;height:25.1pt;z-index:251509760;visibility:visible;mso-wrap-style:square;mso-width-percent:0;mso-height-percent:0;mso-wrap-distance-left:9pt;mso-wrap-distance-top:0;mso-wrap-distance-right:9pt;mso-wrap-distance-bottom:0;mso-position-horizontal:center;mso-position-horizontal-relative:margin;mso-position-vertical:absolute;mso-position-vertical-relative:text;mso-width-percent:0;mso-height-percent:0;mso-width-relative:margin;mso-height-relative:margin;v-text-anchor:top" o:gfxdata="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" filled="f" stroked="f">
+              <v:shapetype w14:anchorId="3313643E" id="_x0000_t202" coordsize="21600,21600" o:spt="202" path="m,l,21600r21600,l21600,xe">
+                <v:stroke joinstyle="miter"/>
+                <v:path gradientshapeok="t" o:connecttype="rect"/>
+              </v:shapetype>
+              <v:shape id="Text Box 11" o:spid="_x0000_s1032" type="#_x0000_t202" style="position:absolute;margin-left:19.35pt;margin-top:.3pt;width:585.25pt;height:25.05pt;z-index:251509760;visibility:visible;mso-wrap-style:square;mso-width-percent:0;mso-height-percent:0;mso-wrap-distance-left:9pt;mso-wrap-distance-top:0;mso-wrap-distance-right:9pt;mso-wrap-distance-bottom:0;mso-position-horizontal:absolute;mso-position-horizontal-relative:margin;mso-position-vertical:absolute;mso-position-vertical-relative:text;mso-width-percent:0;mso-height-percent:0;mso-width-relative:margin;mso-height-relative:margin;v-text-anchor:top" o:gfxdata="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" filled="f" stroked="f">
                 <v:textbox>
                   <w:txbxContent>
                     <w:p>
@@ -2303,15 +2329,20 @@
           </mc:Fallback>
         </mc:AlternateContent>
       </w:r>
-      <w:r>
-        <w:rPr>
-          <w:rFonts w:ascii="Adobe Caslon Pro" w:hAnsi="Adobe Caslon Pro"/>
-          <w:sz w:val="16"/>
-          <w:szCs w:val="16"/>
-        </w:rPr>
-        <w:tab/>
-      </w:r>
-      <w:r>
+    </w:p>
+    <w:p>
+      <w:pPr>
+        <w:rPr>
+          <w:rFonts w:ascii="Adobe Caslon Pro" w:hAnsi="Adobe Caslon Pro"/>
+          <w:sz w:val="16"/>
+          <w:szCs w:val="16"/>
+        </w:rPr>
+      </w:pPr>
+    </w:p>
+    <w:p>
+      <w:pPr>
+        <w:ind w:left="1134" w:right="1469"/>
+        <w:jc w:val="center"/>
         <w:rPr>
           <w:rFonts w:ascii="Montserrat Extra Bold" w:hAnsi="Montserrat Extra Bold"/>
           <w:b/>
@@ -2321,13 +2352,16 @@
           <w:szCs w:val="36"/>
           <w:lang w:val="es-ES"/>
         </w:rPr>
-        <w:t xml:space="preserve">   </w:t>
-      </w:r>
-    </w:p>
-    <w:p>
-      <w:pPr>
-        <w:ind w:left="1134" w:right="1469"/>
-        <w:jc w:val="center"/>
+      </w:pPr>
+      <w:r>
+        <w:rPr>
+          <w:rFonts w:ascii="Adobe Caslon Pro" w:hAnsi="Adobe Caslon Pro"/>
+          <w:sz w:val="16"/>
+          <w:szCs w:val="16"/>
+        </w:rPr>
+        <w:tab/>
+      </w:r>
+      <w:r>
         <w:rPr>
           <w:rFonts w:ascii="Montserrat Extra Bold" w:hAnsi="Montserrat Extra Bold"/>
           <w:b/>
@@ -2337,13 +2371,27 @@
           <w:szCs w:val="36"/>
           <w:lang w:val="es-ES"/>
         </w:rPr>
-      </w:pPr>
-      <w:r>
+        <w:t xml:space="preserve">   </w:t>
+      </w:r>
+    </w:p>
+    <w:p>
+      <w:pPr>
+        <w:ind w:left="1134" w:right="1469"/>
+        <w:jc w:val="center"/>
         <w:rPr>
           <w:rFonts w:ascii="Montserrat Extra Bold" w:hAnsi="Montserrat Extra Bold"/>
           <w:b/>
           <w:bCs/>
-          <w:color w:val="FF0000"/>
+          <w:color w:val="595959" w:themeColor="text1" w:themeTint="A6"/>
+          <w:lang w:val="es-ES"/>
+        </w:rPr>
+      </w:pPr>
+      <w:r>
+        <w:rPr>
+          <w:rFonts w:ascii="Montserrat Extra Bold" w:hAnsi="Montserrat Extra Bold"/>
+          <w:b/>
+          <w:bCs/>
+          <w:color w:val="595959" w:themeColor="text1" w:themeTint="A6"/>
           <w:sz w:val="36"/>
           <w:szCs w:val="36"/>
           <w:lang w:val="es-ES"/>
@@ -2355,9 +2403,7 @@
           <w:rFonts w:ascii="Montserrat Extra Bold" w:hAnsi="Montserrat Extra Bold"/>
           <w:b/>
           <w:bCs/>
-          <w:color w:val="FF0000"/>
-          <w:sz w:val="36"/>
-          <w:szCs w:val="36"/>
+          <w:color w:val="595959" w:themeColor="text1" w:themeTint="A6"/>
           <w:lang w:val="es-ES"/>
         </w:rPr>
         <w:t>{</w:t>
@@ -2368,9 +2414,7 @@
           <w:rFonts w:ascii="Montserrat Extra Bold" w:hAnsi="Montserrat Extra Bold"/>
           <w:b/>
           <w:bCs/>
-          <w:color w:val="FF0000"/>
-          <w:sz w:val="36"/>
-          <w:szCs w:val="36"/>
+          <w:color w:val="595959" w:themeColor="text1" w:themeTint="A6"/>
           <w:lang w:val="es-ES"/>
         </w:rPr>
         <w:t>nombreDirector</w:t>
@@ -2381,9 +2425,7 @@
           <w:rFonts w:ascii="Montserrat Extra Bold" w:hAnsi="Montserrat Extra Bold"/>
           <w:b/>
           <w:bCs/>
-          <w:color w:val="FF0000"/>
-          <w:sz w:val="36"/>
-          <w:szCs w:val="36"/>
+          <w:color w:val="595959" w:themeColor="text1" w:themeTint="A6"/>
           <w:lang w:val="es-ES"/>
         </w:rPr>
         <w:t>}</w:t>
@@ -3114,14 +3156,14 @@
                       </a:ln>
                       <a:extLst>
                         <a:ext uri="{909E8E84-426E-40dd-AFC4-6F175D3DCCD1}">
-                          <a14:hiddenFill xmlns:mo="http://schemas.microsoft.com/office/mac/office/2008/main" xmlns:mv="urn:schemas-microsoft-com:mac:vml" xmlns="" xmlns:o="urn:schemas-microsoft-com:office:office" xmlns:v="urn:schemas-microsoft-com:vml" xmlns:w10="urn:schemas-microsoft-com:office:word" xmlns:w="http://schemas.openxmlformats.org/wordprocessingml/2006/main" xmlns:a14="http://schemas.microsoft.com/office/drawing/2010/main">
+                          <a14:hiddenFill xmlns:a14="http://schemas.microsoft.com/office/drawing/2010/main" xmlns:w="http://schemas.openxmlformats.org/wordprocessingml/2006/main" xmlns:w10="urn:schemas-microsoft-com:office:word" xmlns:v="urn:schemas-microsoft-com:vml" xmlns:o="urn:schemas-microsoft-com:office:office" xmlns="" xmlns:mv="urn:schemas-microsoft-com:mac:vml" xmlns:mo="http://schemas.microsoft.com/office/mac/office/2008/main">
                             <a:solidFill>
                               <a:srgbClr val="FFFFFF"/>
                             </a:solidFill>
                           </a14:hiddenFill>
                         </a:ext>
                         <a:ext uri="{91240B29-F687-4f45-9708-019B960494DF}">
-                          <a14:hiddenLine xmlns:mo="http://schemas.microsoft.com/office/mac/office/2008/main" xmlns:mv="urn:schemas-microsoft-com:mac:vml" xmlns="" xmlns:o="urn:schemas-microsoft-com:office:office" xmlns:v="urn:schemas-microsoft-com:vml" xmlns:w10="urn:schemas-microsoft-com:office:word" xmlns:w="http://schemas.openxmlformats.org/wordprocessingml/2006/main" xmlns:a14="http://schemas.microsoft.com/office/drawing/2010/main" w="9525">
+                          <a14:hiddenLine xmlns:a14="http://schemas.microsoft.com/office/drawing/2010/main" xmlns:w="http://schemas.openxmlformats.org/wordprocessingml/2006/main" xmlns:w10="urn:schemas-microsoft-com:office:word" xmlns:v="urn:schemas-microsoft-com:vml" xmlns:o="urn:schemas-microsoft-com:office:office" xmlns="" xmlns:mv="urn:schemas-microsoft-com:mac:vml" xmlns:mo="http://schemas.microsoft.com/office/mac/office/2008/main" w="9525">
                             <a:solidFill>
                               <a:srgbClr val="000000"/>
                             </a:solidFill>

</xml_diff>